<commit_message>
Added UseCase scenarios, changed scenarios
</commit_message>
<xml_diff>
--- a/Documents/Scenarios/BoraScenarios.docx
+++ b/Documents/Scenarios/BoraScenarios.docx
@@ -216,7 +216,43 @@
         <w:rPr>
           <w:rFonts w:ascii="Times New Roman" w:hAnsi="Times New Roman" w:cs="Times New Roman"/>
         </w:rPr>
-        <w:t>Company has sold one of their cars which is a Toyota Corolla and h</w:t>
+        <w:t xml:space="preserve">Company </w:t>
+      </w:r>
+      <w:r>
+        <w:rPr>
+          <w:rFonts w:ascii="Times New Roman" w:hAnsi="Times New Roman" w:cs="Times New Roman"/>
+        </w:rPr>
+        <w:t>wants to remove</w:t>
+      </w:r>
+      <w:r>
+        <w:rPr>
+          <w:rFonts w:ascii="Times New Roman" w:hAnsi="Times New Roman" w:cs="Times New Roman"/>
+        </w:rPr>
+        <w:t xml:space="preserve"> one of their cars which is a Toyota Corolla </w:t>
+      </w:r>
+      <w:r>
+        <w:rPr>
+          <w:rFonts w:ascii="Times New Roman" w:hAnsi="Times New Roman" w:cs="Times New Roman"/>
+        </w:rPr>
+        <w:t xml:space="preserve">in the Istanbul Kadıköy </w:t>
+      </w:r>
+      <w:r>
+        <w:rPr>
+          <w:rFonts w:ascii="Times New Roman" w:hAnsi="Times New Roman" w:cs="Times New Roman"/>
+        </w:rPr>
+        <w:t>O</w:t>
+      </w:r>
+      <w:r>
+        <w:rPr>
+          <w:rFonts w:ascii="Times New Roman" w:hAnsi="Times New Roman" w:cs="Times New Roman"/>
+        </w:rPr>
+        <w:t xml:space="preserve">ffice </w:t>
+      </w:r>
+      <w:r>
+        <w:rPr>
+          <w:rFonts w:ascii="Times New Roman" w:hAnsi="Times New Roman" w:cs="Times New Roman"/>
+        </w:rPr>
+        <w:t>and h</w:t>
       </w:r>
       <w:r>
         <w:rPr>
@@ -229,6 +265,12 @@
           <w:rFonts w:ascii="Times New Roman" w:hAnsi="Times New Roman" w:cs="Times New Roman"/>
         </w:rPr>
         <w:t>have to remove this car from the website.</w:t>
+      </w:r>
+      <w:r>
+        <w:rPr>
+          <w:rFonts w:ascii="Times New Roman" w:hAnsi="Times New Roman" w:cs="Times New Roman"/>
+        </w:rPr>
+        <w:t xml:space="preserve"> Therefore, a document is given to the Hikmet from the company which includes required information about the car.</w:t>
       </w:r>
     </w:p>
     <w:p>
@@ -309,35 +351,79 @@
         <w:rPr>
           <w:rFonts w:ascii="Times New Roman" w:hAnsi="Times New Roman" w:cs="Times New Roman"/>
         </w:rPr>
-        <w:t>2. Hikmet opens the website and he logs in to the website.</w:t>
-      </w:r>
-    </w:p>
-    <w:p>
-      <w:pPr>
-        <w:tabs>
-          <w:tab w:val="left" w:pos="708"/>
-          <w:tab w:val="left" w:pos="1416"/>
-          <w:tab w:val="left" w:pos="2124"/>
-          <w:tab w:val="left" w:pos="2832"/>
-          <w:tab w:val="left" w:pos="3540"/>
-          <w:tab w:val="left" w:pos="4248"/>
-          <w:tab w:val="left" w:pos="4956"/>
-          <w:tab w:val="left" w:pos="5664"/>
-          <w:tab w:val="left" w:pos="6372"/>
-          <w:tab w:val="left" w:pos="7080"/>
-          <w:tab w:val="left" w:pos="7788"/>
-          <w:tab w:val="right" w:pos="9072"/>
-        </w:tabs>
-        <w:ind w:left="3540"/>
-        <w:rPr>
-          <w:rFonts w:ascii="Times New Roman" w:hAnsi="Times New Roman" w:cs="Times New Roman"/>
-        </w:rPr>
-      </w:pPr>
-      <w:r>
-        <w:rPr>
-          <w:rFonts w:ascii="Times New Roman" w:hAnsi="Times New Roman" w:cs="Times New Roman"/>
-        </w:rPr>
-        <w:t>3.Then he opens the admin panel, searc</w:t>
+        <w:t>2. Hikmet opens the website and he logs in to the website</w:t>
+      </w:r>
+      <w:r>
+        <w:rPr>
+          <w:rFonts w:ascii="Times New Roman" w:hAnsi="Times New Roman" w:cs="Times New Roman"/>
+        </w:rPr>
+        <w:t xml:space="preserve"> with his username and password</w:t>
+      </w:r>
+      <w:r>
+        <w:rPr>
+          <w:rFonts w:ascii="Times New Roman" w:hAnsi="Times New Roman" w:cs="Times New Roman"/>
+        </w:rPr>
+        <w:t>.</w:t>
+      </w:r>
+    </w:p>
+    <w:p>
+      <w:pPr>
+        <w:tabs>
+          <w:tab w:val="left" w:pos="708"/>
+          <w:tab w:val="left" w:pos="1416"/>
+          <w:tab w:val="left" w:pos="2124"/>
+          <w:tab w:val="left" w:pos="2832"/>
+          <w:tab w:val="left" w:pos="3540"/>
+          <w:tab w:val="left" w:pos="4248"/>
+          <w:tab w:val="left" w:pos="4956"/>
+          <w:tab w:val="left" w:pos="5664"/>
+          <w:tab w:val="left" w:pos="6372"/>
+          <w:tab w:val="left" w:pos="7080"/>
+          <w:tab w:val="left" w:pos="7788"/>
+          <w:tab w:val="right" w:pos="9072"/>
+        </w:tabs>
+        <w:ind w:left="3540"/>
+        <w:rPr>
+          <w:rFonts w:ascii="Times New Roman" w:hAnsi="Times New Roman" w:cs="Times New Roman"/>
+        </w:rPr>
+      </w:pPr>
+      <w:r>
+        <w:rPr>
+          <w:rFonts w:ascii="Times New Roman" w:hAnsi="Times New Roman" w:cs="Times New Roman"/>
+        </w:rPr>
+        <w:t xml:space="preserve">3.Then he opens the </w:t>
+      </w:r>
+      <w:r>
+        <w:rPr>
+          <w:rFonts w:ascii="Times New Roman" w:hAnsi="Times New Roman" w:cs="Times New Roman"/>
+        </w:rPr>
+        <w:t>“</w:t>
+      </w:r>
+      <w:r>
+        <w:rPr>
+          <w:rFonts w:ascii="Times New Roman" w:hAnsi="Times New Roman" w:cs="Times New Roman"/>
+        </w:rPr>
+        <w:t>Vehicles</w:t>
+      </w:r>
+      <w:bookmarkStart w:id="0" w:name="_GoBack"/>
+      <w:bookmarkEnd w:id="0"/>
+      <w:r>
+        <w:rPr>
+          <w:rFonts w:ascii="Times New Roman" w:hAnsi="Times New Roman" w:cs="Times New Roman"/>
+        </w:rPr>
+        <w:t>” page of the web</w:t>
+      </w:r>
+      <w:r>
+        <w:rPr>
+          <w:rFonts w:ascii="Times New Roman" w:hAnsi="Times New Roman" w:cs="Times New Roman"/>
+        </w:rPr>
+        <w:t xml:space="preserve">site and </w:t>
+      </w:r>
+      <w:r>
+        <w:rPr>
+          <w:rFonts w:ascii="Times New Roman" w:hAnsi="Times New Roman" w:cs="Times New Roman"/>
+        </w:rPr>
+        <w:t>searc</w:t>
       </w:r>
       <w:r>
         <w:rPr>
@@ -349,7 +435,13 @@
         <w:rPr>
           <w:rFonts w:ascii="Times New Roman" w:hAnsi="Times New Roman" w:cs="Times New Roman"/>
         </w:rPr>
-        <w:t xml:space="preserve"> it</w:t>
+        <w:t xml:space="preserve"> </w:t>
+      </w:r>
+      <w:r>
+        <w:rPr>
+          <w:rFonts w:ascii="Times New Roman" w:hAnsi="Times New Roman" w:cs="Times New Roman"/>
+        </w:rPr>
+        <w:t>the car</w:t>
       </w:r>
       <w:r>
         <w:rPr>
@@ -379,7 +471,19 @@
         <w:rPr>
           <w:rFonts w:ascii="Times New Roman" w:hAnsi="Times New Roman" w:cs="Times New Roman"/>
         </w:rPr>
-        <w:t>goes into the detail of the Toyota Corolla</w:t>
+        <w:t xml:space="preserve">goes into the detail of the </w:t>
+      </w:r>
+      <w:r>
+        <w:rPr>
+          <w:rFonts w:ascii="Times New Roman" w:hAnsi="Times New Roman" w:cs="Times New Roman"/>
+        </w:rPr>
+        <w:t xml:space="preserve">selected </w:t>
+      </w:r>
+      <w:r>
+        <w:rPr>
+          <w:rFonts w:ascii="Times New Roman" w:hAnsi="Times New Roman" w:cs="Times New Roman"/>
+        </w:rPr>
+        <w:t>Toyota Corolla</w:t>
       </w:r>
       <w:r>
         <w:rPr>
@@ -413,7 +517,43 @@
         <w:rPr>
           <w:rFonts w:ascii="Times New Roman" w:hAnsi="Times New Roman" w:cs="Times New Roman"/>
         </w:rPr>
-        <w:t>4.After that, he removes the car from the system.</w:t>
+        <w:t>4.After that, he removes the car from the system</w:t>
+      </w:r>
+      <w:r>
+        <w:rPr>
+          <w:rFonts w:ascii="Times New Roman" w:hAnsi="Times New Roman" w:cs="Times New Roman"/>
+        </w:rPr>
+        <w:t xml:space="preserve"> (removing the car of the system doesn’t remove the information of the car, it </w:t>
+      </w:r>
+      <w:r>
+        <w:rPr>
+          <w:rFonts w:ascii="Times New Roman" w:hAnsi="Times New Roman" w:cs="Times New Roman"/>
+        </w:rPr>
+        <w:t>is just</w:t>
+      </w:r>
+      <w:r>
+        <w:rPr>
+          <w:rFonts w:ascii="Times New Roman" w:hAnsi="Times New Roman" w:cs="Times New Roman"/>
+        </w:rPr>
+        <w:t xml:space="preserve"> disable</w:t>
+      </w:r>
+      <w:r>
+        <w:rPr>
+          <w:rFonts w:ascii="Times New Roman" w:hAnsi="Times New Roman" w:cs="Times New Roman"/>
+        </w:rPr>
+        <w:t>d</w:t>
+      </w:r>
+      <w:r>
+        <w:rPr>
+          <w:rFonts w:ascii="Times New Roman" w:hAnsi="Times New Roman" w:cs="Times New Roman"/>
+        </w:rPr>
+        <w:t>)</w:t>
+      </w:r>
+      <w:r>
+        <w:rPr>
+          <w:rFonts w:ascii="Times New Roman" w:hAnsi="Times New Roman" w:cs="Times New Roman"/>
+        </w:rPr>
+        <w:t>.</w:t>
       </w:r>
     </w:p>
     <w:p>
@@ -1436,7 +1576,6 @@
           <w:sz w:val="28"/>
           <w:szCs w:val="28"/>
         </w:rPr>
-        <w:lastRenderedPageBreak/>
         <w:t>Scenario name</w:t>
       </w:r>
       <w:r>
@@ -2268,7 +2407,6 @@
           <w:sz w:val="28"/>
           <w:szCs w:val="28"/>
         </w:rPr>
-        <w:lastRenderedPageBreak/>
         <w:t>Scenario name</w:t>
       </w:r>
       <w:r>
@@ -3141,7 +3279,6 @@
           <w:sz w:val="28"/>
           <w:szCs w:val="28"/>
         </w:rPr>
-        <w:lastRenderedPageBreak/>
         <w:t>Scenario name</w:t>
       </w:r>
       <w:r>
@@ -3724,8 +3861,6 @@
           <w:rFonts w:ascii="Times New Roman" w:hAnsi="Times New Roman" w:cs="Times New Roman"/>
         </w:rPr>
       </w:pPr>
-      <w:bookmarkStart w:id="0" w:name="_GoBack"/>
-      <w:bookmarkEnd w:id="0"/>
     </w:p>
     <w:p>
       <w:pPr>
@@ -4077,7 +4212,6 @@
           <w:sz w:val="28"/>
           <w:szCs w:val="28"/>
         </w:rPr>
-        <w:lastRenderedPageBreak/>
         <w:t>Scenario name</w:t>
       </w:r>
       <w:r>

</xml_diff>

<commit_message>
değişiklik yok commit istiyor
</commit_message>
<xml_diff>
--- a/Documents/Scenarios/BoraScenarios.docx
+++ b/Documents/Scenarios/BoraScenarios.docx
@@ -16,7 +16,17 @@
           <w:sz w:val="28"/>
           <w:szCs w:val="28"/>
         </w:rPr>
-        <w:t>Scenario name</w:t>
+        <w:t>Scenario</w:t>
+      </w:r>
+      <w:r>
+        <w:rPr>
+          <w:rFonts w:ascii="Times New Roman" w:hAnsi="Times New Roman" w:cs="Times New Roman"/>
+          <w:b/>
+          <w:bCs/>
+          <w:sz w:val="28"/>
+          <w:szCs w:val="28"/>
+        </w:rPr>
+        <w:t xml:space="preserve"> name</w:t>
       </w:r>
       <w:r>
         <w:rPr>
@@ -54,8 +64,6 @@
         </w:rPr>
         <w:t>Vehicle</w:t>
       </w:r>
-      <w:bookmarkStart w:id="0" w:name="_GoBack"/>
-      <w:bookmarkEnd w:id="0"/>
     </w:p>
     <w:p>
       <w:pPr>
@@ -168,6 +176,8 @@
           <w:rFonts w:ascii="Times New Roman" w:hAnsi="Times New Roman" w:cs="Times New Roman"/>
         </w:rPr>
       </w:pPr>
+      <w:bookmarkStart w:id="0" w:name="_GoBack"/>
+      <w:bookmarkEnd w:id="0"/>
     </w:p>
     <w:p>
       <w:pPr>
@@ -274,11 +284,19 @@
         </w:rPr>
         <w:t xml:space="preserve">e </w:t>
       </w:r>
-      <w:r>
-        <w:rPr>
-          <w:rFonts w:ascii="Times New Roman" w:hAnsi="Times New Roman" w:cs="Times New Roman"/>
-        </w:rPr>
-        <w:t>have to remove this car from the website.</w:t>
+      <w:proofErr w:type="gramStart"/>
+      <w:r>
+        <w:rPr>
+          <w:rFonts w:ascii="Times New Roman" w:hAnsi="Times New Roman" w:cs="Times New Roman"/>
+        </w:rPr>
+        <w:t>have to</w:t>
+      </w:r>
+      <w:proofErr w:type="gramEnd"/>
+      <w:r>
+        <w:rPr>
+          <w:rFonts w:ascii="Times New Roman" w:hAnsi="Times New Roman" w:cs="Times New Roman"/>
+        </w:rPr>
+        <w:t xml:space="preserve"> remove this car from the website.</w:t>
       </w:r>
       <w:r>
         <w:rPr>
@@ -365,7 +383,21 @@
         <w:rPr>
           <w:rFonts w:ascii="Times New Roman" w:hAnsi="Times New Roman" w:cs="Times New Roman"/>
         </w:rPr>
-        <w:t>2. Hikmet opens the website and he logs in to the website</w:t>
+        <w:t xml:space="preserve">2. Hikmet opens the website and he </w:t>
+      </w:r>
+      <w:proofErr w:type="gramStart"/>
+      <w:r>
+        <w:rPr>
+          <w:rFonts w:ascii="Times New Roman" w:hAnsi="Times New Roman" w:cs="Times New Roman"/>
+        </w:rPr>
+        <w:t>logs</w:t>
+      </w:r>
+      <w:proofErr w:type="gramEnd"/>
+      <w:r>
+        <w:rPr>
+          <w:rFonts w:ascii="Times New Roman" w:hAnsi="Times New Roman" w:cs="Times New Roman"/>
+        </w:rPr>
+        <w:t xml:space="preserve"> in to the website</w:t>
       </w:r>
       <w:r>
         <w:rPr>
@@ -473,7 +505,21 @@
         <w:rPr>
           <w:rFonts w:ascii="Times New Roman" w:hAnsi="Times New Roman" w:cs="Times New Roman"/>
         </w:rPr>
-        <w:t>5. After that, he activates the list the vehicles function of the system and notices that vehicles of the corresponding Office is listed.</w:t>
+        <w:t xml:space="preserve">5. After that, he activates the list the vehicles function of the system and notices that vehicles of the corresponding Office </w:t>
+      </w:r>
+      <w:proofErr w:type="gramStart"/>
+      <w:r>
+        <w:rPr>
+          <w:rFonts w:ascii="Times New Roman" w:hAnsi="Times New Roman" w:cs="Times New Roman"/>
+        </w:rPr>
+        <w:t>is</w:t>
+      </w:r>
+      <w:proofErr w:type="gramEnd"/>
+      <w:r>
+        <w:rPr>
+          <w:rFonts w:ascii="Times New Roman" w:hAnsi="Times New Roman" w:cs="Times New Roman"/>
+        </w:rPr>
+        <w:t xml:space="preserve"> listed.</w:t>
       </w:r>
       <w:r>
         <w:rPr>
@@ -895,11 +941,19 @@
         <w:tab/>
         <w:t xml:space="preserve">1. Hikmet is </w:t>
       </w:r>
-      <w:r>
-        <w:rPr>
-          <w:rFonts w:ascii="Times New Roman" w:hAnsi="Times New Roman" w:cs="Times New Roman"/>
-        </w:rPr>
-        <w:t>a Administrator in the VehicleRentingSystem</w:t>
+      <w:proofErr w:type="gramStart"/>
+      <w:r>
+        <w:rPr>
+          <w:rFonts w:ascii="Times New Roman" w:hAnsi="Times New Roman" w:cs="Times New Roman"/>
+        </w:rPr>
+        <w:t>a</w:t>
+      </w:r>
+      <w:proofErr w:type="gramEnd"/>
+      <w:r>
+        <w:rPr>
+          <w:rFonts w:ascii="Times New Roman" w:hAnsi="Times New Roman" w:cs="Times New Roman"/>
+        </w:rPr>
+        <w:t xml:space="preserve"> Administrator in the VehicleRentingSystem</w:t>
       </w:r>
       <w:r>
         <w:rPr>
@@ -941,7 +995,21 @@
         <w:rPr>
           <w:rFonts w:ascii="Times New Roman" w:hAnsi="Times New Roman" w:cs="Times New Roman"/>
         </w:rPr>
-        <w:t xml:space="preserve">he have to </w:t>
+        <w:t xml:space="preserve">he </w:t>
+      </w:r>
+      <w:proofErr w:type="gramStart"/>
+      <w:r>
+        <w:rPr>
+          <w:rFonts w:ascii="Times New Roman" w:hAnsi="Times New Roman" w:cs="Times New Roman"/>
+        </w:rPr>
+        <w:t>have to</w:t>
+      </w:r>
+      <w:proofErr w:type="gramEnd"/>
+      <w:r>
+        <w:rPr>
+          <w:rFonts w:ascii="Times New Roman" w:hAnsi="Times New Roman" w:cs="Times New Roman"/>
+        </w:rPr>
+        <w:t xml:space="preserve"> </w:t>
       </w:r>
       <w:r>
         <w:rPr>
@@ -1046,7 +1114,21 @@
         <w:rPr>
           <w:rFonts w:ascii="Times New Roman" w:hAnsi="Times New Roman" w:cs="Times New Roman"/>
         </w:rPr>
-        <w:t>2. Hikmet opens the website and he logs in to the website.</w:t>
+        <w:t xml:space="preserve">2. Hikmet opens the website and he </w:t>
+      </w:r>
+      <w:proofErr w:type="gramStart"/>
+      <w:r>
+        <w:rPr>
+          <w:rFonts w:ascii="Times New Roman" w:hAnsi="Times New Roman" w:cs="Times New Roman"/>
+        </w:rPr>
+        <w:t>logs</w:t>
+      </w:r>
+      <w:proofErr w:type="gramEnd"/>
+      <w:r>
+        <w:rPr>
+          <w:rFonts w:ascii="Times New Roman" w:hAnsi="Times New Roman" w:cs="Times New Roman"/>
+        </w:rPr>
+        <w:t xml:space="preserve"> in to the website.</w:t>
       </w:r>
     </w:p>
     <w:p>
@@ -3025,7 +3107,21 @@
         <w:rPr>
           <w:rFonts w:ascii="Times New Roman" w:hAnsi="Times New Roman" w:cs="Times New Roman"/>
         </w:rPr>
-        <w:t xml:space="preserve"> and also recevies and e-mail from the VehicleRentingSystem about his registering.</w:t>
+        <w:t xml:space="preserve"> </w:t>
+      </w:r>
+      <w:proofErr w:type="gramStart"/>
+      <w:r>
+        <w:rPr>
+          <w:rFonts w:ascii="Times New Roman" w:hAnsi="Times New Roman" w:cs="Times New Roman"/>
+        </w:rPr>
+        <w:t>and also</w:t>
+      </w:r>
+      <w:proofErr w:type="gramEnd"/>
+      <w:r>
+        <w:rPr>
+          <w:rFonts w:ascii="Times New Roman" w:hAnsi="Times New Roman" w:cs="Times New Roman"/>
+        </w:rPr>
+        <w:t xml:space="preserve"> recevies and e-mail from the VehicleRentingSystem about his registering.</w:t>
       </w:r>
     </w:p>
     <w:p>
@@ -3587,11 +3683,19 @@
         </w:rPr>
         <w:t xml:space="preserve">is </w:t>
       </w:r>
-      <w:r>
-        <w:rPr>
-          <w:rFonts w:ascii="Times New Roman" w:hAnsi="Times New Roman" w:cs="Times New Roman"/>
-        </w:rPr>
-        <w:t>a Administrator in the VehicleRentingSystem</w:t>
+      <w:proofErr w:type="gramStart"/>
+      <w:r>
+        <w:rPr>
+          <w:rFonts w:ascii="Times New Roman" w:hAnsi="Times New Roman" w:cs="Times New Roman"/>
+        </w:rPr>
+        <w:t>a</w:t>
+      </w:r>
+      <w:proofErr w:type="gramEnd"/>
+      <w:r>
+        <w:rPr>
+          <w:rFonts w:ascii="Times New Roman" w:hAnsi="Times New Roman" w:cs="Times New Roman"/>
+        </w:rPr>
+        <w:t xml:space="preserve"> Administrator in the VehicleRentingSystem</w:t>
       </w:r>
       <w:r>
         <w:rPr>
@@ -3627,7 +3731,21 @@
         <w:rPr>
           <w:rFonts w:ascii="Times New Roman" w:hAnsi="Times New Roman" w:cs="Times New Roman"/>
         </w:rPr>
-        <w:t xml:space="preserve"> so the location of the website and real address isn’t matching. He have to fix this issue by </w:t>
+        <w:t xml:space="preserve"> so the location of the website and real address isn’t matching. He </w:t>
+      </w:r>
+      <w:proofErr w:type="gramStart"/>
+      <w:r>
+        <w:rPr>
+          <w:rFonts w:ascii="Times New Roman" w:hAnsi="Times New Roman" w:cs="Times New Roman"/>
+        </w:rPr>
+        <w:t>have</w:t>
+      </w:r>
+      <w:proofErr w:type="gramEnd"/>
+      <w:r>
+        <w:rPr>
+          <w:rFonts w:ascii="Times New Roman" w:hAnsi="Times New Roman" w:cs="Times New Roman"/>
+        </w:rPr>
+        <w:t xml:space="preserve"> to fix this issue by </w:t>
       </w:r>
       <w:r>
         <w:rPr>
@@ -4478,49 +4596,21 @@
         <w:rPr>
           <w:rFonts w:ascii="Times New Roman" w:hAnsi="Times New Roman" w:cs="Times New Roman"/>
         </w:rPr>
-        <w:t>1.</w:t>
-      </w:r>
-      <w:r>
-        <w:rPr>
-          <w:rFonts w:ascii="Times New Roman" w:hAnsi="Times New Roman" w:cs="Times New Roman"/>
-        </w:rPr>
-        <w:t>Oğuzhan</w:t>
-      </w:r>
-      <w:r>
-        <w:rPr>
-          <w:rFonts w:ascii="Times New Roman" w:hAnsi="Times New Roman" w:cs="Times New Roman"/>
-        </w:rPr>
-        <w:t xml:space="preserve"> is a Administrator in the VehicleRentingSystem. </w:t>
-      </w:r>
-      <w:r>
-        <w:rPr>
-          <w:rFonts w:ascii="Times New Roman" w:hAnsi="Times New Roman" w:cs="Times New Roman"/>
-        </w:rPr>
-        <w:t xml:space="preserve">The working hours of the </w:t>
-      </w:r>
-      <w:r>
-        <w:rPr>
-          <w:rFonts w:ascii="Times New Roman" w:hAnsi="Times New Roman" w:cs="Times New Roman"/>
-        </w:rPr>
-        <w:t xml:space="preserve">Istanbul </w:t>
-      </w:r>
-      <w:r>
-        <w:rPr>
-          <w:rFonts w:ascii="Times New Roman" w:hAnsi="Times New Roman" w:cs="Times New Roman"/>
-        </w:rPr>
-        <w:t>Bahçelievler</w:t>
-      </w:r>
-      <w:r>
-        <w:rPr>
-          <w:rFonts w:ascii="Times New Roman" w:hAnsi="Times New Roman" w:cs="Times New Roman"/>
-        </w:rPr>
-        <w:t xml:space="preserve"> </w:t>
-      </w:r>
-      <w:r>
-        <w:rPr>
-          <w:rFonts w:ascii="Times New Roman" w:hAnsi="Times New Roman" w:cs="Times New Roman"/>
-        </w:rPr>
-        <w:t>Office has changed by the company. Therefore, Oğuzhan needs to update this information from the website.</w:t>
+        <w:t xml:space="preserve">1.Oğuzhan is </w:t>
+      </w:r>
+      <w:proofErr w:type="gramStart"/>
+      <w:r>
+        <w:rPr>
+          <w:rFonts w:ascii="Times New Roman" w:hAnsi="Times New Roman" w:cs="Times New Roman"/>
+        </w:rPr>
+        <w:t>a</w:t>
+      </w:r>
+      <w:proofErr w:type="gramEnd"/>
+      <w:r>
+        <w:rPr>
+          <w:rFonts w:ascii="Times New Roman" w:hAnsi="Times New Roman" w:cs="Times New Roman"/>
+        </w:rPr>
+        <w:t xml:space="preserve"> Administrator in the VehicleRentingSystem. The working hours of the Istanbul Bahçelievler Office has changed by the company. Therefore, Oğuzhan needs to update this information from the website.</w:t>
       </w:r>
     </w:p>
     <w:p>
@@ -4657,13 +4747,7 @@
           <w:rFonts w:ascii="Times New Roman" w:hAnsi="Times New Roman" w:cs="Times New Roman"/>
         </w:rPr>
         <w:tab/>
-        <w:t xml:space="preserve">3. He enters the “Offices” page of the website and locates the Istanbul </w:t>
-      </w:r>
-      <w:r>
-        <w:rPr>
-          <w:rFonts w:ascii="Times New Roman" w:hAnsi="Times New Roman" w:cs="Times New Roman"/>
-        </w:rPr>
-        <w:t>Bahçelievler Office.</w:t>
+        <w:t>3. He enters the “Offices” page of the website and locates the Istanbul Bahçelievler Office.</w:t>
       </w:r>
     </w:p>
     <w:p>
@@ -4719,13 +4803,7 @@
           <w:rFonts w:ascii="Times New Roman" w:hAnsi="Times New Roman" w:cs="Times New Roman"/>
         </w:rPr>
         <w:tab/>
-        <w:t xml:space="preserve">4. Then, he activates the manage the office function of the system and changes </w:t>
-      </w:r>
-      <w:r>
-        <w:rPr>
-          <w:rFonts w:ascii="Times New Roman" w:hAnsi="Times New Roman" w:cs="Times New Roman"/>
-        </w:rPr>
-        <w:t xml:space="preserve">updates the working hours of the Office </w:t>
+        <w:t xml:space="preserve">4. Then, he activates the manage the office function of the system and changes updates the working hours of the Office </w:t>
       </w:r>
       <w:r>
         <w:rPr>
@@ -5046,7 +5124,7 @@
       </w:pPr>
     </w:pPrDefault>
   </w:docDefaults>
-  <w:latentStyles w:defLockedState="0" w:defUIPriority="99" w:defSemiHidden="0" w:defUnhideWhenUsed="0" w:defQFormat="0" w:count="377">
+  <w:latentStyles w:defLockedState="0" w:defUIPriority="99" w:defSemiHidden="0" w:defUnhideWhenUsed="0" w:defQFormat="0" w:count="375">
     <w:lsdException w:name="Normal" w:uiPriority="0" w:qFormat="1"/>
     <w:lsdException w:name="heading 1" w:uiPriority="9" w:qFormat="1"/>
     <w:lsdException w:name="heading 2" w:semiHidden="1" w:uiPriority="9" w:unhideWhenUsed="1" w:qFormat="1"/>
@@ -5422,12 +5500,13 @@
     <w:lsdException w:name="Smart Hyperlink" w:semiHidden="1" w:unhideWhenUsed="1"/>
     <w:lsdException w:name="Hashtag" w:semiHidden="1" w:unhideWhenUsed="1"/>
     <w:lsdException w:name="Unresolved Mention" w:semiHidden="1" w:unhideWhenUsed="1"/>
-    <w:lsdException w:name="Smart Link" w:semiHidden="1" w:unhideWhenUsed="1"/>
-    <w:lsdException w:name="Smart Link Error" w:semiHidden="1" w:unhideWhenUsed="1"/>
   </w:latentStyles>
   <w:style w:type="paragraph" w:default="1" w:styleId="Normal">
     <w:name w:val="Normal"/>
     <w:qFormat/>
+    <w:rPr>
+      <w:lang w:val="en-US"/>
+    </w:rPr>
   </w:style>
   <w:style w:type="character" w:default="1" w:styleId="VarsaylanParagrafYazTipi">
     <w:name w:val="Default Paragraph Font"/>

</xml_diff>